<commit_message>
create api controller , request,api resource for members and books
</commit_message>
<xml_diff>
--- a/docs/project-steps.docx
+++ b/docs/project-steps.docx
@@ -35,8 +35,30 @@
         <w:rPr>
           <w:rFonts w:asciiTheme="majorBidi" w:hAnsiTheme="majorBidi" w:cstheme="majorBidi"/>
         </w:rPr>
-        <w:t>Generate model &amp; migration &amp; factory</w:t>
-      </w:r>
+        <w:t xml:space="preserve">Generate model &amp; </w:t>
+      </w:r>
+      <w:proofErr w:type="gramStart"/>
+      <w:r>
+        <w:rPr>
+          <w:rFonts w:asciiTheme="majorBidi" w:hAnsiTheme="majorBidi" w:cstheme="majorBidi"/>
+        </w:rPr>
+        <w:t>migration</w:t>
+      </w:r>
+      <w:proofErr w:type="gramEnd"/>
+      <w:r>
+        <w:rPr>
+          <w:rFonts w:asciiTheme="majorBidi" w:hAnsiTheme="majorBidi" w:cstheme="majorBidi"/>
+        </w:rPr>
+        <w:t xml:space="preserve"> </w:t>
+      </w:r>
+      <w:proofErr w:type="gramStart"/>
+      <w:r>
+        <w:rPr>
+          <w:rFonts w:asciiTheme="majorBidi" w:hAnsiTheme="majorBidi" w:cstheme="majorBidi"/>
+        </w:rPr>
+        <w:t>&amp; factory</w:t>
+      </w:r>
+      <w:proofErr w:type="gramEnd"/>
     </w:p>
     <w:p>
       <w:pPr>
@@ -49,11 +71,49 @@
           <w:rFonts w:asciiTheme="majorBidi" w:hAnsiTheme="majorBidi" w:cstheme="majorBidi"/>
         </w:rPr>
       </w:pPr>
-      <w:r>
-        <w:rPr>
-          <w:rFonts w:asciiTheme="majorBidi" w:hAnsiTheme="majorBidi" w:cstheme="majorBidi"/>
-        </w:rPr>
-        <w:t>Php artisan make:model ModelName -mf</w:t>
+      <w:proofErr w:type="spellStart"/>
+      <w:r>
+        <w:rPr>
+          <w:rFonts w:asciiTheme="majorBidi" w:hAnsiTheme="majorBidi" w:cstheme="majorBidi"/>
+        </w:rPr>
+        <w:t>Php</w:t>
+      </w:r>
+      <w:proofErr w:type="spellEnd"/>
+      <w:r>
+        <w:rPr>
+          <w:rFonts w:asciiTheme="majorBidi" w:hAnsiTheme="majorBidi" w:cstheme="majorBidi"/>
+        </w:rPr>
+        <w:t xml:space="preserve"> artisan </w:t>
+      </w:r>
+      <w:proofErr w:type="spellStart"/>
+      <w:proofErr w:type="gramStart"/>
+      <w:r>
+        <w:rPr>
+          <w:rFonts w:asciiTheme="majorBidi" w:hAnsiTheme="majorBidi" w:cstheme="majorBidi"/>
+        </w:rPr>
+        <w:t>make:model</w:t>
+      </w:r>
+      <w:proofErr w:type="spellEnd"/>
+      <w:proofErr w:type="gramEnd"/>
+      <w:r>
+        <w:rPr>
+          <w:rFonts w:asciiTheme="majorBidi" w:hAnsiTheme="majorBidi" w:cstheme="majorBidi"/>
+        </w:rPr>
+        <w:t xml:space="preserve"> </w:t>
+      </w:r>
+      <w:proofErr w:type="spellStart"/>
+      <w:r>
+        <w:rPr>
+          <w:rFonts w:asciiTheme="majorBidi" w:hAnsiTheme="majorBidi" w:cstheme="majorBidi"/>
+        </w:rPr>
+        <w:t>ModelName</w:t>
+      </w:r>
+      <w:proofErr w:type="spellEnd"/>
+      <w:r>
+        <w:rPr>
+          <w:rFonts w:asciiTheme="majorBidi" w:hAnsiTheme="majorBidi" w:cstheme="majorBidi"/>
+        </w:rPr>
+        <w:t xml:space="preserve"> -mf</w:t>
       </w:r>
     </w:p>
     <w:p>
@@ -89,8 +149,16 @@
         <w:rPr>
           <w:rFonts w:asciiTheme="majorBidi" w:hAnsiTheme="majorBidi" w:cstheme="majorBidi"/>
         </w:rPr>
-        <w:t>Install sanctum api</w:t>
-      </w:r>
+        <w:t xml:space="preserve">Install sanctum </w:t>
+      </w:r>
+      <w:proofErr w:type="spellStart"/>
+      <w:r>
+        <w:rPr>
+          <w:rFonts w:asciiTheme="majorBidi" w:hAnsiTheme="majorBidi" w:cstheme="majorBidi"/>
+        </w:rPr>
+        <w:t>api</w:t>
+      </w:r>
+      <w:proofErr w:type="spellEnd"/>
     </w:p>
     <w:p>
       <w:pPr>
@@ -103,12 +171,30 @@
           <w:rFonts w:asciiTheme="majorBidi" w:hAnsiTheme="majorBidi" w:cstheme="majorBidi"/>
         </w:rPr>
       </w:pPr>
-      <w:r>
-        <w:rPr>
-          <w:rFonts w:asciiTheme="majorBidi" w:hAnsiTheme="majorBidi" w:cstheme="majorBidi"/>
-        </w:rPr>
-        <w:t>Php artisan install:api</w:t>
-      </w:r>
+      <w:proofErr w:type="spellStart"/>
+      <w:r>
+        <w:rPr>
+          <w:rFonts w:asciiTheme="majorBidi" w:hAnsiTheme="majorBidi" w:cstheme="majorBidi"/>
+        </w:rPr>
+        <w:t>Php</w:t>
+      </w:r>
+      <w:proofErr w:type="spellEnd"/>
+      <w:r>
+        <w:rPr>
+          <w:rFonts w:asciiTheme="majorBidi" w:hAnsiTheme="majorBidi" w:cstheme="majorBidi"/>
+        </w:rPr>
+        <w:t xml:space="preserve"> artisan </w:t>
+      </w:r>
+      <w:proofErr w:type="spellStart"/>
+      <w:proofErr w:type="gramStart"/>
+      <w:r>
+        <w:rPr>
+          <w:rFonts w:asciiTheme="majorBidi" w:hAnsiTheme="majorBidi" w:cstheme="majorBidi"/>
+        </w:rPr>
+        <w:t>install:api</w:t>
+      </w:r>
+      <w:proofErr w:type="spellEnd"/>
+      <w:proofErr w:type="gramEnd"/>
     </w:p>
     <w:p>
       <w:pPr>
@@ -125,7 +211,21 @@
         <w:rPr>
           <w:rFonts w:asciiTheme="majorBidi" w:hAnsiTheme="majorBidi" w:cstheme="majorBidi"/>
         </w:rPr>
-        <w:t xml:space="preserve">Generate api controllers </w:t>
+        <w:t xml:space="preserve">Generate </w:t>
+      </w:r>
+      <w:proofErr w:type="spellStart"/>
+      <w:r>
+        <w:rPr>
+          <w:rFonts w:asciiTheme="majorBidi" w:hAnsiTheme="majorBidi" w:cstheme="majorBidi"/>
+        </w:rPr>
+        <w:t>api</w:t>
+      </w:r>
+      <w:proofErr w:type="spellEnd"/>
+      <w:r>
+        <w:rPr>
+          <w:rFonts w:asciiTheme="majorBidi" w:hAnsiTheme="majorBidi" w:cstheme="majorBidi"/>
+        </w:rPr>
+        <w:t xml:space="preserve"> controllers </w:t>
       </w:r>
     </w:p>
     <w:p>
@@ -139,12 +239,72 @@
           <w:rFonts w:asciiTheme="majorBidi" w:hAnsiTheme="majorBidi" w:cstheme="majorBidi"/>
         </w:rPr>
       </w:pPr>
-      <w:r>
-        <w:rPr>
-          <w:rFonts w:asciiTheme="majorBidi" w:hAnsiTheme="majorBidi" w:cstheme="majorBidi"/>
-        </w:rPr>
-        <w:t>Php artisan make:controller api/ControllerName –api</w:t>
-      </w:r>
+      <w:proofErr w:type="spellStart"/>
+      <w:r>
+        <w:rPr>
+          <w:rFonts w:asciiTheme="majorBidi" w:hAnsiTheme="majorBidi" w:cstheme="majorBidi"/>
+        </w:rPr>
+        <w:t>Php</w:t>
+      </w:r>
+      <w:proofErr w:type="spellEnd"/>
+      <w:r>
+        <w:rPr>
+          <w:rFonts w:asciiTheme="majorBidi" w:hAnsiTheme="majorBidi" w:cstheme="majorBidi"/>
+        </w:rPr>
+        <w:t xml:space="preserve"> artisan </w:t>
+      </w:r>
+      <w:proofErr w:type="spellStart"/>
+      <w:proofErr w:type="gramStart"/>
+      <w:r>
+        <w:rPr>
+          <w:rFonts w:asciiTheme="majorBidi" w:hAnsiTheme="majorBidi" w:cstheme="majorBidi"/>
+        </w:rPr>
+        <w:t>make:controller</w:t>
+      </w:r>
+      <w:proofErr w:type="spellEnd"/>
+      <w:proofErr w:type="gramEnd"/>
+      <w:r>
+        <w:rPr>
+          <w:rFonts w:asciiTheme="majorBidi" w:hAnsiTheme="majorBidi" w:cstheme="majorBidi"/>
+        </w:rPr>
+        <w:t xml:space="preserve"> </w:t>
+      </w:r>
+      <w:proofErr w:type="spellStart"/>
+      <w:r>
+        <w:rPr>
+          <w:rFonts w:asciiTheme="majorBidi" w:hAnsiTheme="majorBidi" w:cstheme="majorBidi"/>
+        </w:rPr>
+        <w:t>api</w:t>
+      </w:r>
+      <w:proofErr w:type="spellEnd"/>
+      <w:r>
+        <w:rPr>
+          <w:rFonts w:asciiTheme="majorBidi" w:hAnsiTheme="majorBidi" w:cstheme="majorBidi"/>
+        </w:rPr>
+        <w:t>/</w:t>
+      </w:r>
+      <w:proofErr w:type="spellStart"/>
+      <w:r>
+        <w:rPr>
+          <w:rFonts w:asciiTheme="majorBidi" w:hAnsiTheme="majorBidi" w:cstheme="majorBidi"/>
+        </w:rPr>
+        <w:t>ControllerName</w:t>
+      </w:r>
+      <w:proofErr w:type="spellEnd"/>
+      <w:r>
+        <w:rPr>
+          <w:rFonts w:asciiTheme="majorBidi" w:hAnsiTheme="majorBidi" w:cstheme="majorBidi"/>
+        </w:rPr>
+        <w:t xml:space="preserve"> –</w:t>
+      </w:r>
+      <w:proofErr w:type="spellStart"/>
+      <w:r>
+        <w:rPr>
+          <w:rFonts w:asciiTheme="majorBidi" w:hAnsiTheme="majorBidi" w:cstheme="majorBidi"/>
+        </w:rPr>
+        <w:t>api</w:t>
+      </w:r>
+      <w:proofErr w:type="spellEnd"/>
     </w:p>
     <w:p>
       <w:pPr>
@@ -161,7 +321,21 @@
         <w:rPr>
           <w:rFonts w:asciiTheme="majorBidi" w:hAnsiTheme="majorBidi" w:cstheme="majorBidi"/>
         </w:rPr>
-        <w:t xml:space="preserve">To generate controller with api methods </w:t>
+        <w:t xml:space="preserve">To generate controller with </w:t>
+      </w:r>
+      <w:proofErr w:type="spellStart"/>
+      <w:r>
+        <w:rPr>
+          <w:rFonts w:asciiTheme="majorBidi" w:hAnsiTheme="majorBidi" w:cstheme="majorBidi"/>
+        </w:rPr>
+        <w:t>api</w:t>
+      </w:r>
+      <w:proofErr w:type="spellEnd"/>
+      <w:r>
+        <w:rPr>
+          <w:rFonts w:asciiTheme="majorBidi" w:hAnsiTheme="majorBidi" w:cstheme="majorBidi"/>
+        </w:rPr>
+        <w:t xml:space="preserve"> methods </w:t>
       </w:r>
     </w:p>
     <w:p>
@@ -193,12 +367,158 @@
           <w:rFonts w:asciiTheme="majorBidi" w:hAnsiTheme="majorBidi" w:cstheme="majorBidi"/>
         </w:rPr>
       </w:pPr>
-      <w:r>
-        <w:rPr>
-          <w:rFonts w:asciiTheme="majorBidi" w:hAnsiTheme="majorBidi" w:cstheme="majorBidi"/>
-        </w:rPr>
-        <w:t>Php artisan make:request RequestName</w:t>
-      </w:r>
+      <w:proofErr w:type="spellStart"/>
+      <w:r>
+        <w:rPr>
+          <w:rFonts w:asciiTheme="majorBidi" w:hAnsiTheme="majorBidi" w:cstheme="majorBidi"/>
+        </w:rPr>
+        <w:t>Php</w:t>
+      </w:r>
+      <w:proofErr w:type="spellEnd"/>
+      <w:r>
+        <w:rPr>
+          <w:rFonts w:asciiTheme="majorBidi" w:hAnsiTheme="majorBidi" w:cstheme="majorBidi"/>
+        </w:rPr>
+        <w:t xml:space="preserve"> artisan </w:t>
+      </w:r>
+      <w:proofErr w:type="spellStart"/>
+      <w:proofErr w:type="gramStart"/>
+      <w:r>
+        <w:rPr>
+          <w:rFonts w:asciiTheme="majorBidi" w:hAnsiTheme="majorBidi" w:cstheme="majorBidi"/>
+        </w:rPr>
+        <w:t>make:request</w:t>
+      </w:r>
+      <w:proofErr w:type="spellEnd"/>
+      <w:proofErr w:type="gramEnd"/>
+      <w:r>
+        <w:rPr>
+          <w:rFonts w:asciiTheme="majorBidi" w:hAnsiTheme="majorBidi" w:cstheme="majorBidi"/>
+        </w:rPr>
+        <w:t xml:space="preserve"> </w:t>
+      </w:r>
+      <w:proofErr w:type="spellStart"/>
+      <w:r>
+        <w:rPr>
+          <w:rFonts w:asciiTheme="majorBidi" w:hAnsiTheme="majorBidi" w:cstheme="majorBidi"/>
+        </w:rPr>
+        <w:t>RequestName</w:t>
+      </w:r>
+      <w:proofErr w:type="spellEnd"/>
+    </w:p>
+    <w:p>
+      <w:pPr>
+        <w:pStyle w:val="ListParagraph"/>
+        <w:numPr>
+          <w:ilvl w:val="0"/>
+          <w:numId w:val="1"/>
+        </w:numPr>
+        <w:rPr>
+          <w:rFonts w:asciiTheme="majorBidi" w:hAnsiTheme="majorBidi" w:cstheme="majorBidi"/>
+        </w:rPr>
+      </w:pPr>
+      <w:r>
+        <w:rPr>
+          <w:rFonts w:asciiTheme="majorBidi" w:hAnsiTheme="majorBidi" w:cstheme="majorBidi"/>
+        </w:rPr>
+        <w:t>Generate Resources</w:t>
+      </w:r>
+    </w:p>
+    <w:p>
+      <w:pPr>
+        <w:pStyle w:val="ListParagraph"/>
+        <w:numPr>
+          <w:ilvl w:val="0"/>
+          <w:numId w:val="3"/>
+        </w:numPr>
+        <w:rPr>
+          <w:rFonts w:asciiTheme="majorBidi" w:hAnsiTheme="majorBidi" w:cstheme="majorBidi"/>
+        </w:rPr>
+      </w:pPr>
+      <w:r>
+        <w:rPr>
+          <w:rFonts w:asciiTheme="majorBidi" w:hAnsiTheme="majorBidi" w:cstheme="majorBidi"/>
+        </w:rPr>
+        <w:t xml:space="preserve">To return </w:t>
+      </w:r>
+      <w:proofErr w:type="gramStart"/>
+      <w:r>
+        <w:rPr>
+          <w:rFonts w:asciiTheme="majorBidi" w:hAnsiTheme="majorBidi" w:cstheme="majorBidi"/>
+        </w:rPr>
+        <w:t>a specific</w:t>
+      </w:r>
+      <w:proofErr w:type="gramEnd"/>
+      <w:r>
+        <w:rPr>
+          <w:rFonts w:asciiTheme="majorBidi" w:hAnsiTheme="majorBidi" w:cstheme="majorBidi"/>
+        </w:rPr>
+        <w:t xml:space="preserve"> data in </w:t>
+      </w:r>
+      <w:proofErr w:type="spellStart"/>
+      <w:r>
+        <w:rPr>
+          <w:rFonts w:asciiTheme="majorBidi" w:hAnsiTheme="majorBidi" w:cstheme="majorBidi"/>
+        </w:rPr>
+        <w:t>api</w:t>
+      </w:r>
+      <w:proofErr w:type="spellEnd"/>
+    </w:p>
+    <w:p>
+      <w:pPr>
+        <w:pStyle w:val="ListParagraph"/>
+        <w:numPr>
+          <w:ilvl w:val="0"/>
+          <w:numId w:val="3"/>
+        </w:numPr>
+        <w:rPr>
+          <w:rFonts w:asciiTheme="majorBidi" w:hAnsiTheme="majorBidi" w:cstheme="majorBidi"/>
+        </w:rPr>
+      </w:pPr>
+      <w:proofErr w:type="spellStart"/>
+      <w:r>
+        <w:rPr>
+          <w:rFonts w:asciiTheme="majorBidi" w:hAnsiTheme="majorBidi" w:cstheme="majorBidi"/>
+        </w:rPr>
+        <w:t>Php</w:t>
+      </w:r>
+      <w:proofErr w:type="spellEnd"/>
+      <w:r>
+        <w:rPr>
+          <w:rFonts w:asciiTheme="majorBidi" w:hAnsiTheme="majorBidi" w:cstheme="majorBidi"/>
+        </w:rPr>
+        <w:t xml:space="preserve"> artisan </w:t>
+      </w:r>
+      <w:proofErr w:type="spellStart"/>
+      <w:proofErr w:type="gramStart"/>
+      <w:r>
+        <w:rPr>
+          <w:rFonts w:asciiTheme="majorBidi" w:hAnsiTheme="majorBidi" w:cstheme="majorBidi"/>
+        </w:rPr>
+        <w:t>make:</w:t>
+      </w:r>
+      <w:proofErr w:type="gramEnd"/>
+      <w:r>
+        <w:rPr>
+          <w:rFonts w:asciiTheme="majorBidi" w:hAnsiTheme="majorBidi" w:cstheme="majorBidi"/>
+        </w:rPr>
+        <w:t>resource</w:t>
+      </w:r>
+      <w:proofErr w:type="spellEnd"/>
+      <w:r>
+        <w:rPr>
+          <w:rFonts w:asciiTheme="majorBidi" w:hAnsiTheme="majorBidi" w:cstheme="majorBidi"/>
+        </w:rPr>
+        <w:t xml:space="preserve"> </w:t>
+      </w:r>
+      <w:proofErr w:type="spellStart"/>
+      <w:r>
+        <w:rPr>
+          <w:rFonts w:asciiTheme="majorBidi" w:hAnsiTheme="majorBidi" w:cstheme="majorBidi"/>
+        </w:rPr>
+        <w:t>ResourceName</w:t>
+      </w:r>
+      <w:proofErr w:type="spellEnd"/>
     </w:p>
     <w:sectPr>
       <w:pgSz w:w="12240" w:h="15840"/>

</xml_diff>